<commit_message>
Beta test, seccessfull. Finaly. Go to release project.
Sumary code stoke 8662. ~ 2900 BYR)
</commit_message>
<xml_diff>
--- a/Telegram_Bot.DAL/Classes/Student/FileWord/ListShedule/Sewing.docx
+++ b/Telegram_Bot.DAL/Classes/Student/FileWord/ListShedule/Sewing.docx
@@ -3108,8 +3108,6 @@
               <w:ind w:right="69"/>
               <w:jc w:val="center"/>
             </w:pPr>
-            <w:bookmarkStart w:id="0" w:name="_GoBack"/>
-            <w:bookmarkEnd w:id="0"/>
           </w:p>
         </w:tc>
         <w:tc>
@@ -11793,39 +11791,33 @@
                     </wp:inline>
                   </w:drawing>
                 </mc:Choice>
-                <mc:Fallback xmlns:a="http://schemas.openxmlformats.org/drawingml/2006/main">
+                <mc:Fallback>
                   <w:pict>
-                    <v:group id="Group 19637" style="width:11.1111pt;height:39.1111pt;mso-position-horizontal-relative:char;mso-position-vertical-relative:line" coordsize="1411,4967">
-                      <v:rect id="Rectangle 966" style="position:absolute;width:1695;height:1870;left:-284;top:3096;rotation:270;" filled="f" stroked="f">
-                        <v:textbox inset="0,0,0,0" style="layout-flow:vertical;mso-layout-flow-alt:bottom-to-top">
+                    <v:group id="Group 19637" o:spid="_x0000_s1138" style="width:11.1pt;height:39.1pt;mso-position-horizontal-relative:char;mso-position-vertical-relative:line" coordsize="141112,496712" o:gfxdata="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">
+                      <v:rect id="Rectangle 966" o:spid="_x0000_s1139" style="position:absolute;left:-28474;top:309657;width:169586;height:187055;rotation:-11796479fd;visibility:visible;mso-wrap-style:square;v-text-anchor:top" o:gfxdata="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" filled="f" stroked="f">
+                        <v:textbox inset="0,0,0,0">
                           <w:txbxContent>
                             <w:p>
-                              <w:pPr>
-                                <w:spacing w:before="0" w:after="160" w:line="259" w:lineRule="auto"/>
-                              </w:pPr>
                               <w:r>
                                 <w:rPr>
-                                  <w:rFonts w:cs="Times New Roman" w:hAnsi="Times New Roman" w:eastAsia="Times New Roman" w:ascii="Times New Roman"/>
-                                  <w:b w:val="1"/>
+                                  <w:rFonts w:ascii="Times New Roman" w:eastAsia="Times New Roman" w:hAnsi="Times New Roman" w:cs="Times New Roman"/>
+                                  <w:b/>
                                   <w:sz w:val="20"/>
                                 </w:rPr>
-                                <w:t xml:space="preserve">№</w:t>
+                                <w:t>№</w:t>
                               </w:r>
                             </w:p>
                           </w:txbxContent>
                         </v:textbox>
                       </v:rect>
-                      <v:rect id="Rectangle 967" style="position:absolute;width:422;height:1870;left:724;top:2549;rotation:270;" filled="f" stroked="f">
-                        <v:textbox inset="0,0,0,0" style="layout-flow:vertical;mso-layout-flow-alt:bottom-to-top">
+                      <v:rect id="Rectangle 967" o:spid="_x0000_s1140" style="position:absolute;left:72413;top:254929;width:42228;height:187055;rotation:-5898239fd;visibility:visible;mso-wrap-style:square;v-text-anchor:top" o:gfxdata="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" filled="f" stroked="f">
+                        <v:textbox inset="0,0,0,0">
                           <w:txbxContent>
                             <w:p>
-                              <w:pPr>
-                                <w:spacing w:before="0" w:after="160" w:line="259" w:lineRule="auto"/>
-                              </w:pPr>
                               <w:r>
                                 <w:rPr>
-                                  <w:rFonts w:cs="Times New Roman" w:hAnsi="Times New Roman" w:eastAsia="Times New Roman" w:ascii="Times New Roman"/>
-                                  <w:b w:val="1"/>
+                                  <w:rFonts w:ascii="Times New Roman" w:eastAsia="Times New Roman" w:hAnsi="Times New Roman" w:cs="Times New Roman"/>
+                                  <w:b/>
                                   <w:sz w:val="20"/>
                                 </w:rPr>
                                 <w:t xml:space="preserve"> </w:t>
@@ -11834,93 +11826,78 @@
                           </w:txbxContent>
                         </v:textbox>
                       </v:rect>
-                      <v:rect id="Rectangle 968" style="position:absolute;width:972;height:1870;left:448;top:1956;rotation:270;" filled="f" stroked="f">
-                        <v:textbox inset="0,0,0,0" style="layout-flow:vertical;mso-layout-flow-alt:bottom-to-top">
+                      <v:rect id="Rectangle 968" o:spid="_x0000_s1141" style="position:absolute;left:44881;top:195647;width:97292;height:187055;rotation:-5898239fd;visibility:visible;mso-wrap-style:square;v-text-anchor:top" o:gfxdata="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" filled="f" stroked="f">
+                        <v:textbox inset="0,0,0,0">
                           <w:txbxContent>
                             <w:p>
-                              <w:pPr>
-                                <w:spacing w:before="0" w:after="160" w:line="259" w:lineRule="auto"/>
-                              </w:pPr>
                               <w:r>
                                 <w:rPr>
-                                  <w:rFonts w:cs="Times New Roman" w:hAnsi="Times New Roman" w:eastAsia="Times New Roman" w:ascii="Times New Roman"/>
-                                  <w:b w:val="1"/>
+                                  <w:rFonts w:ascii="Times New Roman" w:eastAsia="Times New Roman" w:hAnsi="Times New Roman" w:cs="Times New Roman"/>
+                                  <w:b/>
                                   <w:sz w:val="20"/>
                                 </w:rPr>
-                                <w:t xml:space="preserve">п</w:t>
+                                <w:t>п</w:t>
                               </w:r>
                             </w:p>
                           </w:txbxContent>
                         </v:textbox>
                       </v:rect>
-                      <v:rect id="Rectangle 969" style="position:absolute;width:844;height:1870;left:513;top:1296;rotation:270;" filled="f" stroked="f">
-                        <v:textbox inset="0,0,0,0" style="layout-flow:vertical;mso-layout-flow-alt:bottom-to-top">
+                      <v:rect id="Rectangle 969" o:spid="_x0000_s1142" style="position:absolute;left:51300;top:129675;width:84455;height:187055;rotation:-5898239fd;visibility:visible;mso-wrap-style:square;v-text-anchor:top" o:gfxdata="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" filled="f" stroked="f">
+                        <v:textbox inset="0,0,0,0">
                           <w:txbxContent>
                             <w:p>
-                              <w:pPr>
-                                <w:spacing w:before="0" w:after="160" w:line="259" w:lineRule="auto"/>
-                              </w:pPr>
                               <w:r>
                                 <w:rPr>
-                                  <w:rFonts w:cs="Times New Roman" w:hAnsi="Times New Roman" w:eastAsia="Times New Roman" w:ascii="Times New Roman"/>
-                                  <w:b w:val="1"/>
+                                  <w:rFonts w:ascii="Times New Roman" w:eastAsia="Times New Roman" w:hAnsi="Times New Roman" w:cs="Times New Roman"/>
+                                  <w:b/>
                                   <w:sz w:val="20"/>
                                 </w:rPr>
-                                <w:t xml:space="preserve">а</w:t>
+                                <w:t>а</w:t>
                               </w:r>
                             </w:p>
                           </w:txbxContent>
                         </v:textbox>
                       </v:rect>
-                      <v:rect id="Rectangle 970" style="position:absolute;width:939;height:1870;left:465;top:614;rotation:270;" filled="f" stroked="f">
-                        <v:textbox inset="0,0,0,0" style="layout-flow:vertical;mso-layout-flow-alt:bottom-to-top">
+                      <v:rect id="Rectangle 970" o:spid="_x0000_s1143" style="position:absolute;left:46571;top:61446;width:93914;height:187055;rotation:-5898239fd;visibility:visible;mso-wrap-style:square;v-text-anchor:top" o:gfxdata="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" filled="f" stroked="f">
+                        <v:textbox inset="0,0,0,0">
                           <w:txbxContent>
                             <w:p>
-                              <w:pPr>
-                                <w:spacing w:before="0" w:after="160" w:line="259" w:lineRule="auto"/>
-                              </w:pPr>
                               <w:r>
                                 <w:rPr>
-                                  <w:rFonts w:cs="Times New Roman" w:hAnsi="Times New Roman" w:eastAsia="Times New Roman" w:ascii="Times New Roman"/>
-                                  <w:b w:val="1"/>
+                                  <w:rFonts w:ascii="Times New Roman" w:eastAsia="Times New Roman" w:hAnsi="Times New Roman" w:cs="Times New Roman"/>
+                                  <w:b/>
                                   <w:sz w:val="20"/>
                                 </w:rPr>
-                                <w:t xml:space="preserve">р</w:t>
+                                <w:t>р</w:t>
                               </w:r>
                             </w:p>
                           </w:txbxContent>
                         </v:textbox>
                       </v:rect>
-                      <v:rect id="Rectangle 971" style="position:absolute;width:1317;height:1870;left:276;top:-285;rotation:270;" filled="f" stroked="f">
-                        <v:textbox inset="0,0,0,0" style="layout-flow:vertical;mso-layout-flow-alt:bottom-to-top">
+                      <v:rect id="Rectangle 971" o:spid="_x0000_s1144" style="position:absolute;left:27653;top:-28590;width:131750;height:187055;rotation:-5898239fd;visibility:visible;mso-wrap-style:square;v-text-anchor:top" o:gfxdata="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" filled="f" stroked="f">
+                        <v:textbox inset="0,0,0,0">
                           <w:txbxContent>
                             <w:p>
-                              <w:pPr>
-                                <w:spacing w:before="0" w:after="160" w:line="259" w:lineRule="auto"/>
-                              </w:pPr>
                               <w:r>
                                 <w:rPr>
-                                  <w:rFonts w:cs="Times New Roman" w:hAnsi="Times New Roman" w:eastAsia="Times New Roman" w:ascii="Times New Roman"/>
-                                  <w:b w:val="1"/>
+                                  <w:rFonts w:ascii="Times New Roman" w:eastAsia="Times New Roman" w:hAnsi="Times New Roman" w:cs="Times New Roman"/>
+                                  <w:b/>
                                   <w:sz w:val="20"/>
                                 </w:rPr>
-                                <w:t xml:space="preserve">ы</w:t>
+                                <w:t>ы</w:t>
                               </w:r>
                             </w:p>
                           </w:txbxContent>
                         </v:textbox>
                       </v:rect>
-                      <v:rect id="Rectangle 972" style="position:absolute;width:422;height:1870;left:724;top:-828;rotation:270;" filled="f" stroked="f">
-                        <v:textbox inset="0,0,0,0" style="layout-flow:vertical;mso-layout-flow-alt:bottom-to-top">
+                      <v:rect id="Rectangle 972" o:spid="_x0000_s1145" style="position:absolute;left:72413;top:-82890;width:42228;height:187055;rotation:-5898239fd;visibility:visible;mso-wrap-style:square;v-text-anchor:top" o:gfxdata="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" filled="f" stroked="f">
+                        <v:textbox inset="0,0,0,0">
                           <w:txbxContent>
                             <w:p>
-                              <w:pPr>
-                                <w:spacing w:before="0" w:after="160" w:line="259" w:lineRule="auto"/>
-                              </w:pPr>
                               <w:r>
                                 <w:rPr>
-                                  <w:rFonts w:cs="Times New Roman" w:hAnsi="Times New Roman" w:eastAsia="Times New Roman" w:ascii="Times New Roman"/>
-                                  <w:b w:val="1"/>
+                                  <w:rFonts w:ascii="Times New Roman" w:eastAsia="Times New Roman" w:hAnsi="Times New Roman" w:cs="Times New Roman"/>
+                                  <w:b/>
                                   <w:sz w:val="20"/>
                                 </w:rPr>
                                 <w:t xml:space="preserve"> </w:t>
@@ -11929,6 +11906,7 @@
                           </w:txbxContent>
                         </v:textbox>
                       </v:rect>
+                      <w10:anchorlock/>
                     </v:group>
                   </w:pict>
                 </mc:Fallback>
@@ -13088,7 +13066,16 @@
                 <w:rFonts w:ascii="Times New Roman" w:eastAsia="Times New Roman" w:hAnsi="Times New Roman" w:cs="Times New Roman"/>
                 <w:sz w:val="10"/>
               </w:rPr>
-              <w:t>БЕЛОРУССКИЙ ЯЗЫК</w:t>
+              <w:t>БЕЛОРУСС</w:t>
+            </w:r>
+            <w:bookmarkStart w:id="0" w:name="_GoBack"/>
+            <w:bookmarkEnd w:id="0"/>
+            <w:r>
+              <w:rPr>
+                <w:rFonts w:ascii="Times New Roman" w:eastAsia="Times New Roman" w:hAnsi="Times New Roman" w:cs="Times New Roman"/>
+                <w:sz w:val="10"/>
+              </w:rPr>
+              <w:t>КИЙ ЯЗЫК</w:t>
             </w:r>
           </w:p>
         </w:tc>
@@ -29079,8 +29066,7 @@
     </w:p>
     <w:sectPr>
       <w:headerReference w:type="even" r:id="rId6"/>
-      <w:headerReference w:type="default" r:id="rId7"/>
-      <w:headerReference w:type="first" r:id="rId8"/>
+      <w:headerReference w:type="first" r:id="rId7"/>
       <w:pgSz w:w="11906" w:h="16838"/>
       <w:pgMar w:top="1440" w:right="1440" w:bottom="1440" w:left="1440" w:header="436" w:footer="720" w:gutter="0"/>
       <w:cols w:space="720"/>
@@ -29221,87 +29207,6 @@
 </file>
 
 <file path=word/header2.xml><?xml version="1.0" encoding="utf-8"?>
-<w:hdr xmlns:wpc="http://schemas.microsoft.com/office/word/2010/wordprocessingCanvas" xmlns:cx="http://schemas.microsoft.com/office/drawing/2014/chartex" xmlns:mc="http://schemas.openxmlformats.org/markup-compatibility/2006" xmlns:o="urn:schemas-microsoft-com:office:office" xmlns:r="http://schemas.openxmlformats.org/officeDocument/2006/relationships" xmlns:m="http://schemas.openxmlformats.org/officeDocument/2006/math" xmlns:v="urn:schemas-microsoft-com:vml" xmlns:wp14="http://schemas.microsoft.com/office/word/2010/wordprocessingDrawing" xmlns:wp="http://schemas.openxmlformats.org/drawingml/2006/wordprocessingDrawing" xmlns:w10="urn:schemas-microsoft-com:office:word" xmlns:w="http://schemas.openxmlformats.org/wordprocessingml/2006/main" xmlns:w14="http://schemas.microsoft.com/office/word/2010/wordml" xmlns:w15="http://schemas.microsoft.com/office/word/2012/wordml" xmlns:w16se="http://schemas.microsoft.com/office/word/2015/wordml/symex" xmlns:wpg="http://schemas.microsoft.com/office/word/2010/wordprocessingGroup" xmlns:wpi="http://schemas.microsoft.com/office/word/2010/wordprocessingInk" xmlns:wne="http://schemas.microsoft.com/office/word/2006/wordml" xmlns:wps="http://schemas.microsoft.com/office/word/2010/wordprocessingShape" mc:Ignorable="w14 w15 w16se wp14">
-  <w:p>
-    <w:pPr>
-      <w:spacing w:after="0"/>
-      <w:ind w:right="-878"/>
-      <w:jc w:val="right"/>
-    </w:pPr>
-    <w:r>
-      <w:rPr>
-        <w:rFonts w:ascii="Times New Roman" w:eastAsia="Times New Roman" w:hAnsi="Times New Roman" w:cs="Times New Roman"/>
-        <w:b/>
-        <w:sz w:val="24"/>
-      </w:rPr>
-      <w:t>Ф 05-009</w:t>
-    </w:r>
-  </w:p>
-  <w:p>
-    <w:pPr>
-      <w:tabs>
-        <w:tab w:val="center" w:pos="6227"/>
-      </w:tabs>
-      <w:spacing w:after="0"/>
-      <w:ind w:left="-904"/>
-    </w:pPr>
-    <w:r>
-      <w:rPr>
-        <w:rFonts w:ascii="Times New Roman" w:eastAsia="Times New Roman" w:hAnsi="Times New Roman" w:cs="Times New Roman"/>
-        <w:sz w:val="24"/>
-      </w:rPr>
-      <w:t>СОГЛАСОВАНО</w:t>
-    </w:r>
-    <w:r>
-      <w:rPr>
-        <w:rFonts w:ascii="Times New Roman" w:eastAsia="Times New Roman" w:hAnsi="Times New Roman" w:cs="Times New Roman"/>
-        <w:sz w:val="24"/>
-      </w:rPr>
-      <w:tab/>
-      <w:t>УТВЕРЖДАЮ</w:t>
-    </w:r>
-  </w:p>
-  <w:p>
-    <w:pPr>
-      <w:spacing w:after="0" w:line="244" w:lineRule="auto"/>
-      <w:ind w:left="-904" w:right="161"/>
-    </w:pPr>
-    <w:r>
-      <w:rPr>
-        <w:rFonts w:ascii="Times New Roman" w:eastAsia="Times New Roman" w:hAnsi="Times New Roman" w:cs="Times New Roman"/>
-        <w:sz w:val="24"/>
-      </w:rPr>
-      <w:t>Председатель первичной</w:t>
-    </w:r>
-    <w:r>
-      <w:rPr>
-        <w:rFonts w:ascii="Times New Roman" w:eastAsia="Times New Roman" w:hAnsi="Times New Roman" w:cs="Times New Roman"/>
-        <w:sz w:val="24"/>
-      </w:rPr>
-      <w:tab/>
-      <w:t>Директор колледжа профсоюзной организации</w:t>
-    </w:r>
-    <w:r>
-      <w:rPr>
-        <w:rFonts w:ascii="Times New Roman" w:eastAsia="Times New Roman" w:hAnsi="Times New Roman" w:cs="Times New Roman"/>
-        <w:sz w:val="24"/>
-      </w:rPr>
-      <w:tab/>
-      <w:t>____________С.С. Шока ______________Т.М.Лебедь</w:t>
-    </w:r>
-    <w:r>
-      <w:rPr>
-        <w:rFonts w:ascii="Times New Roman" w:eastAsia="Times New Roman" w:hAnsi="Times New Roman" w:cs="Times New Roman"/>
-        <w:sz w:val="24"/>
-      </w:rPr>
-      <w:tab/>
-      <w:t>________________________</w:t>
-    </w:r>
-  </w:p>
-</w:hdr>
-</file>
-
-<file path=word/header3.xml><?xml version="1.0" encoding="utf-8"?>
 <w:hdr xmlns:wpc="http://schemas.microsoft.com/office/word/2010/wordprocessingCanvas" xmlns:cx="http://schemas.microsoft.com/office/drawing/2014/chartex" xmlns:mc="http://schemas.openxmlformats.org/markup-compatibility/2006" xmlns:o="urn:schemas-microsoft-com:office:office" xmlns:r="http://schemas.openxmlformats.org/officeDocument/2006/relationships" xmlns:m="http://schemas.openxmlformats.org/officeDocument/2006/math" xmlns:v="urn:schemas-microsoft-com:vml" xmlns:wp14="http://schemas.microsoft.com/office/word/2010/wordprocessingDrawing" xmlns:wp="http://schemas.openxmlformats.org/drawingml/2006/wordprocessingDrawing" xmlns:w10="urn:schemas-microsoft-com:office:word" xmlns:w="http://schemas.openxmlformats.org/wordprocessingml/2006/main" xmlns:w14="http://schemas.microsoft.com/office/word/2010/wordml" xmlns:w15="http://schemas.microsoft.com/office/word/2012/wordml" xmlns:w16se="http://schemas.microsoft.com/office/word/2015/wordml/symex" xmlns:wpg="http://schemas.microsoft.com/office/word/2010/wordprocessingGroup" xmlns:wpi="http://schemas.microsoft.com/office/word/2010/wordprocessingInk" xmlns:wne="http://schemas.microsoft.com/office/word/2006/wordml" xmlns:wps="http://schemas.microsoft.com/office/word/2010/wordprocessingShape" mc:Ignorable="w14 w15 w16se wp14">
   <w:p>
     <w:pPr>
@@ -29821,6 +29726,60 @@
       </w:tblCellMar>
     </w:tblPr>
   </w:style>
+  <w:style w:type="paragraph" w:styleId="a3">
+    <w:name w:val="footer"/>
+    <w:basedOn w:val="a"/>
+    <w:link w:val="a4"/>
+    <w:uiPriority w:val="99"/>
+    <w:unhideWhenUsed/>
+    <w:rsid w:val="00090391"/>
+    <w:pPr>
+      <w:tabs>
+        <w:tab w:val="center" w:pos="4677"/>
+        <w:tab w:val="right" w:pos="9355"/>
+      </w:tabs>
+      <w:spacing w:after="0" w:line="240" w:lineRule="auto"/>
+    </w:pPr>
+  </w:style>
+  <w:style w:type="character" w:customStyle="1" w:styleId="a4">
+    <w:name w:val="Нижний колонтитул Знак"/>
+    <w:basedOn w:val="a0"/>
+    <w:link w:val="a3"/>
+    <w:uiPriority w:val="99"/>
+    <w:rsid w:val="00090391"/>
+    <w:rPr>
+      <w:rFonts w:ascii="Calibri" w:eastAsia="Calibri" w:hAnsi="Calibri" w:cs="Calibri"/>
+      <w:color w:val="000000"/>
+    </w:rPr>
+  </w:style>
+  <w:style w:type="paragraph" w:styleId="a5">
+    <w:name w:val="header"/>
+    <w:basedOn w:val="a"/>
+    <w:link w:val="a6"/>
+    <w:uiPriority w:val="99"/>
+    <w:semiHidden/>
+    <w:unhideWhenUsed/>
+    <w:rsid w:val="00090391"/>
+    <w:pPr>
+      <w:tabs>
+        <w:tab w:val="center" w:pos="4677"/>
+        <w:tab w:val="right" w:pos="9355"/>
+      </w:tabs>
+      <w:spacing w:after="0" w:line="240" w:lineRule="auto"/>
+    </w:pPr>
+  </w:style>
+  <w:style w:type="character" w:customStyle="1" w:styleId="a6">
+    <w:name w:val="Верхний колонтитул Знак"/>
+    <w:basedOn w:val="a0"/>
+    <w:link w:val="a5"/>
+    <w:uiPriority w:val="99"/>
+    <w:semiHidden/>
+    <w:rsid w:val="00090391"/>
+    <w:rPr>
+      <w:rFonts w:ascii="Calibri" w:eastAsia="Calibri" w:hAnsi="Calibri" w:cs="Calibri"/>
+      <w:color w:val="000000"/>
+    </w:rPr>
+  </w:style>
 </w:styles>
 </file>
 

</xml_diff>